<commit_message>
Initial commit from BlogPost project
</commit_message>
<xml_diff>
--- a/BlogSystem/NodeJS-Exam.docx
+++ b/BlogSystem/NodeJS-Exam.docx
@@ -275,16 +275,25 @@
           <w:numId w:val="2"/>
         </w:numPr>
         <w:ind w:left="0" w:hanging="0"/>
-        <w:rPr/>
+        <w:rPr>
+          <w:rFonts w:cstheme="majorBidi" w:eastAsiaTheme="majorEastAsia"/>
+          <w:highlight w:val="yellow"/>
+        </w:rPr>
       </w:pPr>
       <w:r>
-        <w:rPr/>
+        <w:rPr>
+          <w:rFonts w:cstheme="majorBidi" w:eastAsiaTheme="majorEastAsia"/>
+          <w:highlight w:val="yellow"/>
+        </w:rPr>
         <w:t>Add image upload for each article (20</w:t>
       </w:r>
       <w:bookmarkStart w:id="0" w:name="_GoBack"/>
       <w:bookmarkEnd w:id="0"/>
       <w:r>
-        <w:rPr/>
+        <w:rPr>
+          <w:rFonts w:cstheme="majorBidi" w:eastAsiaTheme="majorEastAsia"/>
+          <w:highlight w:val="yellow"/>
+        </w:rPr>
         <w:t xml:space="preserve"> Points)</w:t>
       </w:r>
     </w:p>

</xml_diff>